<commit_message>
1. Fixed date-time in server log. 2. Prevent double call of server functions in react.
</commit_message>
<xml_diff>
--- a/Use cases & User journey.docx
+++ b/Use cases & User journey.docx
@@ -77,14 +77,6 @@
     <w:p>
       <w:pPr>
         <w:pStyle w:val="ListParagraph"/>
-        <w:rPr>
-          <w:lang w:val="en-US"/>
-        </w:rPr>
-      </w:pPr>
-    </w:p>
-    <w:p>
-      <w:pPr>
-        <w:pStyle w:val="ListParagraph"/>
         <w:numPr>
           <w:ilvl w:val="0"/>
           <w:numId w:val="1"/>
@@ -117,14 +109,6 @@
         </w:rPr>
         <w:t xml:space="preserve"> instead of many test applications to shorten work time and eliminate errors in production.</w:t>
       </w:r>
-    </w:p>
-    <w:p>
-      <w:pPr>
-        <w:pStyle w:val="ListParagraph"/>
-        <w:rPr>
-          <w:lang w:val="en-US"/>
-        </w:rPr>
-      </w:pPr>
     </w:p>
     <w:p>
       <w:pPr>
@@ -261,10 +245,7 @@
               </w:numPr>
             </w:pPr>
             <w:r>
-              <w:t xml:space="preserve">Set </w:t>
-            </w:r>
-            <w:r>
-              <w:t>Test Applications</w:t>
+              <w:t>Set Test Applications</w:t>
             </w:r>
             <w:r>
               <w:t xml:space="preserve"> with order</w:t>
@@ -279,10 +260,7 @@
               </w:numPr>
             </w:pPr>
             <w:r>
-              <w:t xml:space="preserve">Set </w:t>
-            </w:r>
-            <w:r>
-              <w:t>Parameters</w:t>
+              <w:t>Set Parameters</w:t>
             </w:r>
           </w:p>
           <w:p>
@@ -415,7 +393,15 @@
           </w:tcPr>
           <w:p>
             <w:r>
-              <w:t xml:space="preserve">If at least 1 FAIL, return to prev step </w:t>
+              <w:t xml:space="preserve">If at least 1 FAIL, return to </w:t>
+            </w:r>
+            <w:proofErr w:type="spellStart"/>
+            <w:r>
+              <w:t>prev</w:t>
+            </w:r>
+            <w:proofErr w:type="spellEnd"/>
+            <w:r>
+              <w:t xml:space="preserve"> step </w:t>
             </w:r>
           </w:p>
         </w:tc>
@@ -486,9 +472,18 @@
       </w:pPr>
       <w:r>
         <w:rPr>
-          <w:lang w:val="en-US"/>
-        </w:rPr>
-        <w:t>Future:</w:t>
+          <w:b/>
+          <w:bCs/>
+          <w:u w:val="single"/>
+          <w:lang w:val="en-US"/>
+        </w:rPr>
+        <w:t>Future</w:t>
+      </w:r>
+      <w:r>
+        <w:rPr>
+          <w:lang w:val="en-US"/>
+        </w:rPr>
+        <w:t>:</w:t>
       </w:r>
     </w:p>
     <w:p>
@@ -508,6 +503,12 @@
         </w:rPr>
         <w:t>User authentication</w:t>
       </w:r>
+      <w:r>
+        <w:rPr>
+          <w:lang w:val="en-US"/>
+        </w:rPr>
+        <w:t xml:space="preserve"> &amp; roles</w:t>
+      </w:r>
     </w:p>
     <w:p>
       <w:pPr>
@@ -524,7 +525,7 @@
         <w:rPr>
           <w:lang w:val="en-US"/>
         </w:rPr>
-        <w:t>Execution order</w:t>
+        <w:t>Versions (*3)</w:t>
       </w:r>
     </w:p>
     <w:p>
@@ -542,13 +543,7 @@
         <w:rPr>
           <w:lang w:val="en-US"/>
         </w:rPr>
-        <w:t>Inheritance of item types (based on)</w:t>
-      </w:r>
-      <w:r>
-        <w:rPr>
-          <w:lang w:val="en-US"/>
-        </w:rPr>
-        <w:t xml:space="preserve">   </w:t>
+        <w:t>Deployment to cloud</w:t>
       </w:r>
     </w:p>
     <w:p>
@@ -566,7 +561,7 @@
         <w:rPr>
           <w:lang w:val="en-US"/>
         </w:rPr>
-        <w:t>Export to pdf</w:t>
+        <w:t>Automatic build</w:t>
       </w:r>
     </w:p>
     <w:p>
@@ -584,8 +579,173 @@
         <w:rPr>
           <w:lang w:val="en-US"/>
         </w:rPr>
+        <w:t>Reports creation &amp; print</w:t>
+      </w:r>
+    </w:p>
+    <w:p>
+      <w:pPr>
+        <w:pStyle w:val="ListParagraph"/>
+        <w:numPr>
+          <w:ilvl w:val="0"/>
+          <w:numId w:val="3"/>
+        </w:numPr>
+        <w:rPr>
+          <w:lang w:val="en-US"/>
+        </w:rPr>
+      </w:pPr>
+      <w:r>
+        <w:rPr>
+          <w:lang w:val="en-US"/>
+        </w:rPr>
+        <w:t>Stations, sites</w:t>
+      </w:r>
+    </w:p>
+    <w:p>
+      <w:pPr>
+        <w:pStyle w:val="ListParagraph"/>
+        <w:numPr>
+          <w:ilvl w:val="0"/>
+          <w:numId w:val="3"/>
+        </w:numPr>
+        <w:rPr>
+          <w:lang w:val="en-US"/>
+        </w:rPr>
+      </w:pPr>
+      <w:r>
+        <w:rPr>
+          <w:lang w:val="en-US"/>
+        </w:rPr>
+        <w:t>Execution order</w:t>
+      </w:r>
+    </w:p>
+    <w:p>
+      <w:pPr>
+        <w:pStyle w:val="ListParagraph"/>
+        <w:numPr>
+          <w:ilvl w:val="0"/>
+          <w:numId w:val="3"/>
+        </w:numPr>
+        <w:rPr>
+          <w:lang w:val="en-US"/>
+        </w:rPr>
+      </w:pPr>
+      <w:r>
+        <w:rPr>
+          <w:lang w:val="en-US"/>
+        </w:rPr>
+        <w:t>Inheritance of item types (based on)</w:t>
+      </w:r>
+      <w:r>
+        <w:rPr>
+          <w:lang w:val="en-US"/>
+        </w:rPr>
+        <w:t xml:space="preserve">   </w:t>
+      </w:r>
+    </w:p>
+    <w:p>
+      <w:pPr>
+        <w:pStyle w:val="ListParagraph"/>
+        <w:numPr>
+          <w:ilvl w:val="0"/>
+          <w:numId w:val="3"/>
+        </w:numPr>
+        <w:rPr>
+          <w:lang w:val="en-US"/>
+        </w:rPr>
+      </w:pPr>
+      <w:r>
+        <w:rPr>
+          <w:lang w:val="en-US"/>
+        </w:rPr>
+        <w:t>Production Operator to Work on multiple items simultaneously</w:t>
+      </w:r>
+    </w:p>
+    <w:p>
+      <w:pPr>
+        <w:pStyle w:val="ListParagraph"/>
+        <w:numPr>
+          <w:ilvl w:val="0"/>
+          <w:numId w:val="3"/>
+        </w:numPr>
+        <w:rPr>
+          <w:lang w:val="en-US"/>
+        </w:rPr>
+      </w:pPr>
+      <w:r>
+        <w:rPr>
+          <w:lang w:val="en-US"/>
+        </w:rPr>
+        <w:lastRenderedPageBreak/>
+        <w:t>Offline work (prod. operator)</w:t>
+      </w:r>
+    </w:p>
+    <w:p>
+      <w:pPr>
+        <w:pStyle w:val="ListParagraph"/>
+        <w:numPr>
+          <w:ilvl w:val="0"/>
+          <w:numId w:val="3"/>
+        </w:numPr>
+        <w:rPr>
+          <w:lang w:val="en-US"/>
+        </w:rPr>
+      </w:pPr>
+      <w:r>
+        <w:rPr>
+          <w:lang w:val="en-US"/>
+        </w:rPr>
+        <w:t>Export to pdf</w:t>
+      </w:r>
+    </w:p>
+    <w:p>
+      <w:pPr>
+        <w:pStyle w:val="ListParagraph"/>
+        <w:numPr>
+          <w:ilvl w:val="0"/>
+          <w:numId w:val="3"/>
+        </w:numPr>
+        <w:rPr>
+          <w:lang w:val="en-US"/>
+        </w:rPr>
+      </w:pPr>
+      <w:r>
+        <w:rPr>
+          <w:lang w:val="en-US"/>
+        </w:rPr>
         <w:t>Share image</w:t>
       </w:r>
+      <w:r>
+        <w:rPr>
+          <w:lang w:val="en-US"/>
+        </w:rPr>
+        <w:t>s</w:t>
+      </w:r>
+    </w:p>
+    <w:p>
+      <w:pPr>
+        <w:pStyle w:val="ListParagraph"/>
+        <w:numPr>
+          <w:ilvl w:val="0"/>
+          <w:numId w:val="3"/>
+        </w:numPr>
+        <w:rPr>
+          <w:lang w:val="en-US"/>
+        </w:rPr>
+      </w:pPr>
+      <w:r>
+        <w:rPr>
+          <w:lang w:val="en-US"/>
+        </w:rPr>
+        <w:t xml:space="preserve">MongoDB instead of </w:t>
+      </w:r>
+      <w:proofErr w:type="gramStart"/>
+      <w:r>
+        <w:rPr>
+          <w:lang w:val="en-US"/>
+        </w:rPr>
+        <w:t>google</w:t>
+      </w:r>
+      <w:proofErr w:type="gramEnd"/>
     </w:p>
     <w:p>
       <w:pPr>

</xml_diff>

<commit_message>
1. Handle passing all parameter defaults together with the item type when creating item type (at react only). 2. Handling infrastructure for parameter defaults sheet repository. 3. NOT handled saving parameter defaults at their google sheet.
</commit_message>
<xml_diff>
--- a/Use cases & User journey.docx
+++ b/Use cases & User journey.docx
@@ -393,15 +393,7 @@
           </w:tcPr>
           <w:p>
             <w:r>
-              <w:t xml:space="preserve">If at least 1 FAIL, return to </w:t>
-            </w:r>
-            <w:proofErr w:type="spellStart"/>
-            <w:r>
-              <w:t>prev</w:t>
-            </w:r>
-            <w:proofErr w:type="spellEnd"/>
-            <w:r>
-              <w:t xml:space="preserve"> step </w:t>
+              <w:t xml:space="preserve">If at least 1 FAIL, return to prev step </w:t>
             </w:r>
           </w:p>
         </w:tc>
@@ -615,7 +607,7 @@
         <w:rPr>
           <w:lang w:val="en-US"/>
         </w:rPr>
-        <w:t>Execution order</w:t>
+        <w:t>Save private configurations for each Test Application</w:t>
       </w:r>
     </w:p>
     <w:p>
@@ -633,13 +625,7 @@
         <w:rPr>
           <w:lang w:val="en-US"/>
         </w:rPr>
-        <w:t>Inheritance of item types (based on)</w:t>
-      </w:r>
-      <w:r>
-        <w:rPr>
-          <w:lang w:val="en-US"/>
-        </w:rPr>
-        <w:t xml:space="preserve">   </w:t>
+        <w:t>Execution order</w:t>
       </w:r>
     </w:p>
     <w:p>
@@ -657,7 +643,13 @@
         <w:rPr>
           <w:lang w:val="en-US"/>
         </w:rPr>
-        <w:t>Production Operator to Work on multiple items simultaneously</w:t>
+        <w:t>Inheritance of item types (based on)</w:t>
+      </w:r>
+      <w:r>
+        <w:rPr>
+          <w:lang w:val="en-US"/>
+        </w:rPr>
+        <w:t xml:space="preserve">   </w:t>
       </w:r>
     </w:p>
     <w:p>
@@ -676,7 +668,7 @@
           <w:lang w:val="en-US"/>
         </w:rPr>
         <w:lastRenderedPageBreak/>
-        <w:t>Offline work (prod. operator)</w:t>
+        <w:t>Production Operator to Work on multiple items simultaneously</w:t>
       </w:r>
     </w:p>
     <w:p>
@@ -694,7 +686,7 @@
         <w:rPr>
           <w:lang w:val="en-US"/>
         </w:rPr>
-        <w:t>Export to pdf</w:t>
+        <w:t>Offline work (prod. operator)</w:t>
       </w:r>
     </w:p>
     <w:p>
@@ -712,13 +704,7 @@
         <w:rPr>
           <w:lang w:val="en-US"/>
         </w:rPr>
-        <w:t>Share image</w:t>
-      </w:r>
-      <w:r>
-        <w:rPr>
-          <w:lang w:val="en-US"/>
-        </w:rPr>
-        <w:t>s</w:t>
+        <w:t>Export to pdf</w:t>
       </w:r>
     </w:p>
     <w:p>
@@ -736,16 +722,32 @@
         <w:rPr>
           <w:lang w:val="en-US"/>
         </w:rPr>
-        <w:t xml:space="preserve">MongoDB instead of </w:t>
-      </w:r>
-      <w:proofErr w:type="gramStart"/>
-      <w:r>
-        <w:rPr>
-          <w:lang w:val="en-US"/>
-        </w:rPr>
-        <w:t>google</w:t>
-      </w:r>
-      <w:proofErr w:type="gramEnd"/>
+        <w:t>Share image</w:t>
+      </w:r>
+      <w:r>
+        <w:rPr>
+          <w:lang w:val="en-US"/>
+        </w:rPr>
+        <w:t>s</w:t>
+      </w:r>
+    </w:p>
+    <w:p>
+      <w:pPr>
+        <w:pStyle w:val="ListParagraph"/>
+        <w:numPr>
+          <w:ilvl w:val="0"/>
+          <w:numId w:val="3"/>
+        </w:numPr>
+        <w:rPr>
+          <w:lang w:val="en-US"/>
+        </w:rPr>
+      </w:pPr>
+      <w:r>
+        <w:rPr>
+          <w:lang w:val="en-US"/>
+        </w:rPr>
+        <w:t>MongoDB instead of google</w:t>
+      </w:r>
     </w:p>
     <w:p>
       <w:pPr>

</xml_diff>

<commit_message>
1. Using atomic operation in Google sheets to allow adding parameter defaults together with the item type. 2. ParameterDefaults is from now a tab inside the ItemTypes Google sheet and not a separate sheet to allow atomic operations.
</commit_message>
<xml_diff>
--- a/Use cases & User journey.docx
+++ b/Use cases & User journey.docx
@@ -393,7 +393,15 @@
           </w:tcPr>
           <w:p>
             <w:r>
-              <w:t xml:space="preserve">If at least 1 FAIL, return to prev step </w:t>
+              <w:t xml:space="preserve">If at least 1 FAIL, return to </w:t>
+            </w:r>
+            <w:proofErr w:type="spellStart"/>
+            <w:r>
+              <w:t>prev</w:t>
+            </w:r>
+            <w:proofErr w:type="spellEnd"/>
+            <w:r>
+              <w:t xml:space="preserve"> step </w:t>
             </w:r>
           </w:p>
         </w:tc>
@@ -729,6 +737,24 @@
           <w:lang w:val="en-US"/>
         </w:rPr>
         <w:t>s</w:t>
+      </w:r>
+    </w:p>
+    <w:p>
+      <w:pPr>
+        <w:pStyle w:val="ListParagraph"/>
+        <w:numPr>
+          <w:ilvl w:val="0"/>
+          <w:numId w:val="3"/>
+        </w:numPr>
+        <w:rPr>
+          <w:lang w:val="en-US"/>
+        </w:rPr>
+      </w:pPr>
+      <w:r>
+        <w:rPr>
+          <w:lang w:val="en-US"/>
+        </w:rPr>
+        <w:t xml:space="preserve">Introduce microservices with the Kafka message queue event driven architecture </w:t>
       </w:r>
     </w:p>
     <w:p>

</xml_diff>

<commit_message>
Added test applications related to the added item type to the Google sheets database.
</commit_message>
<xml_diff>
--- a/Use cases & User journey.docx
+++ b/Use cases & User journey.docx
@@ -231,9 +231,28 @@
             <w:r>
               <w:t>Create configurations (create/delete/edit):</w:t>
             </w:r>
+          </w:p>
+          <w:p>
+            <w:r>
+              <w:t>1</w:t>
+            </w:r>
+            <w:r>
+              <w:t xml:space="preserve">. </w:t>
+            </w:r>
+            <w:r>
+              <w:t xml:space="preserve">Upload all </w:t>
+            </w:r>
+            <w:r>
+              <w:t>Test Applications</w:t>
+            </w:r>
             <w:r>
               <w:br/>
-              <w:t>1. Item types</w:t>
+            </w:r>
+            <w:r>
+              <w:t>2</w:t>
+            </w:r>
+            <w:r>
+              <w:t>. Item types</w:t>
             </w:r>
           </w:p>
           <w:p>
@@ -263,11 +282,7 @@
               <w:t>Set Parameters</w:t>
             </w:r>
           </w:p>
-          <w:p>
-            <w:r>
-              <w:t>2. Test Applications</w:t>
-            </w:r>
-          </w:p>
+          <w:p/>
         </w:tc>
         <w:tc>
           <w:tcPr>
@@ -393,7 +408,15 @@
           </w:tcPr>
           <w:p>
             <w:r>
-              <w:t xml:space="preserve">If at least 1 FAIL, return to prev step </w:t>
+              <w:t xml:space="preserve">If at least 1 FAIL, return to </w:t>
+            </w:r>
+            <w:proofErr w:type="spellStart"/>
+            <w:r>
+              <w:t>prev</w:t>
+            </w:r>
+            <w:proofErr w:type="spellEnd"/>
+            <w:r>
+              <w:t xml:space="preserve"> step </w:t>
             </w:r>
           </w:p>
         </w:tc>

</xml_diff>